<commit_message>
[Doc] Minor Change in Proposal important notice. Added User Story from Catherine
</commit_message>
<xml_diff>
--- a/Resources/Documentation/CSIS3275-003 Team Awesome Project Proposal v2.docx
+++ b/Resources/Documentation/CSIS3275-003 Team Awesome Project Proposal v2.docx
@@ -157,6 +157,13 @@
           <w:strike/>
         </w:rPr>
         <w:t>Jaimin Shah (300353635) -jaik27</w:t>
+      </w:r>
+      <w:r>
+        <w:rPr>
+          <w:rFonts w:ascii="Times New Roman" w:hAnsi="Times New Roman" w:cs="Times New Roman"/>
+          <w:strike/>
+        </w:rPr>
+        <w:t xml:space="preserve"> </w:t>
       </w:r>
     </w:p>
     <w:p>
@@ -299,7 +306,37 @@
         <w:rPr>
           <w:rFonts w:ascii="Times New Roman" w:hAnsi="Times New Roman" w:cs="Times New Roman"/>
         </w:rPr>
-        <w:t>Important change in user story and project schedule because of team drop out</w:t>
+        <w:t>Important change in user story and project schedule because of team</w:t>
+      </w:r>
+      <w:r>
+        <w:rPr>
+          <w:rFonts w:ascii="Times New Roman" w:hAnsi="Times New Roman" w:cs="Times New Roman"/>
+        </w:rPr>
+        <w:t>mate Jamin</w:t>
+      </w:r>
+      <w:r>
+        <w:rPr>
+          <w:rFonts w:ascii="Times New Roman" w:hAnsi="Times New Roman" w:cs="Times New Roman"/>
+        </w:rPr>
+        <w:t xml:space="preserve"> has</w:t>
+      </w:r>
+      <w:r>
+        <w:rPr>
+          <w:rFonts w:ascii="Times New Roman" w:hAnsi="Times New Roman" w:cs="Times New Roman"/>
+        </w:rPr>
+        <w:t xml:space="preserve"> drop</w:t>
+      </w:r>
+      <w:r>
+        <w:rPr>
+          <w:rFonts w:ascii="Times New Roman" w:hAnsi="Times New Roman" w:cs="Times New Roman"/>
+        </w:rPr>
+        <w:t>ped</w:t>
+      </w:r>
+      <w:r>
+        <w:rPr>
+          <w:rFonts w:ascii="Times New Roman" w:hAnsi="Times New Roman" w:cs="Times New Roman"/>
+        </w:rPr>
+        <w:t xml:space="preserve"> out</w:t>
       </w:r>
     </w:p>
     <w:p>
@@ -677,13 +714,7 @@
         <w:rPr>
           <w:rFonts w:ascii="Times New Roman" w:hAnsi="Times New Roman" w:cs="Times New Roman"/>
         </w:rPr>
-        <w:t xml:space="preserve">In Fig 1.1, 1.2 and 1.3, we show how typical sport websites present their data, while we wish to </w:t>
-      </w:r>
-      <w:r>
-        <w:rPr>
-          <w:rFonts w:ascii="Times New Roman" w:hAnsi="Times New Roman" w:cs="Times New Roman"/>
-        </w:rPr>
-        <w:t>introduce concepts from finance websites like Fig 2.1, Fig 2.2 and Fig 2.3, with forecast, past record, trend, ROI and lastly saving the (investment/betting) profile.</w:t>
+        <w:t>In Fig 1.1, 1.2 and 1.3, we show how typical sport websites present their data, while we wish to introduce concepts from finance websites like Fig 2.1, Fig 2.2 and Fig 2.3, with forecast, past record, trend, ROI and lastly saving the (investment/betting) profile.</w:t>
       </w:r>
     </w:p>
     <w:p>
@@ -1149,14 +1180,7 @@
                 <w:rFonts w:ascii="Times New Roman" w:hAnsi="Times New Roman" w:cs="Times New Roman"/>
                 <w:b/>
               </w:rPr>
-              <w:t xml:space="preserve">site </w:t>
-            </w:r>
-            <w:r>
-              <w:rPr>
-                <w:rFonts w:ascii="Times New Roman" w:hAnsi="Times New Roman" w:cs="Times New Roman"/>
-                <w:b/>
-              </w:rPr>
-              <w:t>visitor</w:t>
+              <w:t>site visitor</w:t>
             </w:r>
             <w:r>
               <w:rPr>
@@ -1330,13 +1354,7 @@
               <w:rPr>
                 <w:rFonts w:ascii="Times New Roman" w:hAnsi="Times New Roman" w:cs="Times New Roman"/>
               </w:rPr>
-              <w:t xml:space="preserve">With easy to use and interactive interfaces, members will be engaged and will meet their thrills and requirements with custom datasets. They will decide the level of risk to deal and compete and you will </w:t>
-            </w:r>
-            <w:r>
-              <w:rPr>
-                <w:rFonts w:ascii="Times New Roman" w:hAnsi="Times New Roman" w:cs="Times New Roman"/>
-              </w:rPr>
-              <w:t>continually receive notifications that help you take care of your finances and at the same time not miss opportunities.</w:t>
+              <w:t>With easy to use and interactive interfaces, members will be engaged and will meet their thrills and requirements with custom datasets. They will decide the level of risk to deal and compete and you will continually receive notifications that help you take care of your finances and at the same time not miss opportunities.</w:t>
             </w:r>
           </w:p>
         </w:tc>
@@ -1450,13 +1468,7 @@
               <w:rPr>
                 <w:rFonts w:ascii="Times New Roman" w:hAnsi="Times New Roman" w:cs="Times New Roman"/>
               </w:rPr>
-              <w:t xml:space="preserve">, I want to export my </w:t>
-            </w:r>
-            <w:r>
-              <w:rPr>
-                <w:rFonts w:ascii="Times New Roman" w:hAnsi="Times New Roman" w:cs="Times New Roman"/>
-              </w:rPr>
-              <w:t>favourite datasets so that I can share them with friends</w:t>
+              <w:t>, I want to export my favourite datasets so that I can share them with friends</w:t>
             </w:r>
           </w:p>
         </w:tc>
@@ -1594,13 +1606,7 @@
               <w:rPr>
                 <w:rFonts w:ascii="Times New Roman" w:hAnsi="Times New Roman" w:cs="Times New Roman"/>
               </w:rPr>
-              <w:t>, I want see</w:t>
-            </w:r>
-            <w:r>
-              <w:rPr>
-                <w:rFonts w:ascii="Times New Roman" w:hAnsi="Times New Roman" w:cs="Times New Roman"/>
-              </w:rPr>
-              <w:t xml:space="preserve"> historical performance of past betting odds so I can assess my previous bets</w:t>
+              <w:t>, I want see historical performance of past betting odds so I can assess my previous bets</w:t>
             </w:r>
           </w:p>
         </w:tc>
@@ -1701,13 +1707,7 @@
               <w:rPr>
                 <w:rFonts w:ascii="Times New Roman" w:hAnsi="Times New Roman" w:cs="Times New Roman"/>
               </w:rPr>
-              <w:t xml:space="preserve">With best navigation practices, members will know how to obtain relevant information about members, to place a bet in </w:t>
-            </w:r>
-            <w:r>
-              <w:rPr>
-                <w:rFonts w:ascii="Times New Roman" w:hAnsi="Times New Roman" w:cs="Times New Roman"/>
-              </w:rPr>
-              <w:t>fractions of a second competing with friends or colleagues.</w:t>
+              <w:t>With best navigation practices, members will know how to obtain relevant information about members, to place a bet in fractions of a second competing with friends or colleagues.</w:t>
             </w:r>
           </w:p>
         </w:tc>
@@ -2264,13 +2264,7 @@
               <w:rPr>
                 <w:rFonts w:ascii="Times New Roman" w:hAnsi="Times New Roman" w:cs="Times New Roman"/>
               </w:rPr>
-              <w:t xml:space="preserve">Save and </w:t>
-            </w:r>
-            <w:r>
-              <w:rPr>
-                <w:rFonts w:ascii="Times New Roman" w:hAnsi="Times New Roman" w:cs="Times New Roman"/>
-              </w:rPr>
-              <w:t>customise various data feed</w:t>
+              <w:t>Save and customise various data feed</w:t>
             </w:r>
           </w:p>
         </w:tc>
@@ -3193,15 +3187,7 @@
                 <w:sz w:val="18"/>
                 <w:szCs w:val="18"/>
               </w:rPr>
-              <w:t xml:space="preserve">1.2 As a site visitor, I want to search for </w:t>
-            </w:r>
-            <w:r>
-              <w:rPr>
-                <w:rFonts w:ascii="Times New Roman" w:hAnsi="Times New Roman" w:cs="Times New Roman"/>
-                <w:sz w:val="18"/>
-                <w:szCs w:val="18"/>
-              </w:rPr>
-              <w:t>sports betting statistical data so I can bet wisely (search)</w:t>
+              <w:t>1.2 As a site visitor, I want to search for sports betting statistical data so I can bet wisely (search)</w:t>
             </w:r>
           </w:p>
         </w:tc>
@@ -3674,15 +3660,7 @@
                 <w:sz w:val="18"/>
                 <w:szCs w:val="18"/>
               </w:rPr>
-              <w:t xml:space="preserve">2.2 As a site member, I want to export my favourite datasets so </w:t>
-            </w:r>
-            <w:r>
-              <w:rPr>
-                <w:rFonts w:ascii="Times New Roman" w:hAnsi="Times New Roman" w:cs="Times New Roman"/>
-                <w:sz w:val="18"/>
-                <w:szCs w:val="18"/>
-              </w:rPr>
-              <w:t>that I can share them with friends (export data)</w:t>
+              <w:t>2.2 As a site member, I want to export my favourite datasets so that I can share them with friends (export data)</w:t>
             </w:r>
           </w:p>
         </w:tc>
@@ -4394,15 +4372,7 @@
                 <w:sz w:val="18"/>
                 <w:szCs w:val="18"/>
               </w:rPr>
-              <w:t xml:space="preserve">3.1 As a site member, I want to notifications for a particular betting odd of my choosing so I </w:t>
-            </w:r>
-            <w:r>
-              <w:rPr>
-                <w:rFonts w:ascii="Times New Roman" w:hAnsi="Times New Roman" w:cs="Times New Roman"/>
-                <w:sz w:val="18"/>
-                <w:szCs w:val="18"/>
-              </w:rPr>
-              <w:t>never miss out on a good deal (notification)</w:t>
+              <w:t>3.1 As a site member, I want to notifications for a particular betting odd of my choosing so I never miss out on a good deal (notification)</w:t>
             </w:r>
           </w:p>
         </w:tc>
@@ -4557,15 +4527,7 @@
                 <w:sz w:val="18"/>
                 <w:szCs w:val="18"/>
               </w:rPr>
-              <w:t>3.2 As a site member, I want see</w:t>
-            </w:r>
-            <w:r>
-              <w:rPr>
-                <w:rFonts w:ascii="Times New Roman" w:hAnsi="Times New Roman" w:cs="Times New Roman"/>
-                <w:sz w:val="18"/>
-                <w:szCs w:val="18"/>
-              </w:rPr>
-              <w:t xml:space="preserve"> historical performance of past betting odds so I can assess my previous bets (historical performance)</w:t>
+              <w:t>3.2 As a site member, I want see historical performance of past betting odds so I can assess my previous bets (historical performance)</w:t>
             </w:r>
           </w:p>
         </w:tc>
@@ -5061,13 +5023,7 @@
         <w:rPr>
           <w:rFonts w:ascii="Times New Roman" w:hAnsi="Times New Roman" w:cs="Times New Roman"/>
         </w:rPr>
-        <w:t xml:space="preserve">Edison </w:t>
-      </w:r>
-      <w:r>
-        <w:rPr>
-          <w:rFonts w:ascii="Times New Roman" w:hAnsi="Times New Roman" w:cs="Times New Roman"/>
-        </w:rPr>
-        <w:t>[Lead/Dev/Documentations/PR]</w:t>
+        <w:t>Edison [Lead/Dev/Documentations/PR]</w:t>
       </w:r>
     </w:p>
     <w:p>
@@ -6743,10 +6699,7 @@
         <w:t xml:space="preserve"> Meeting (1hr) </w:t>
       </w:r>
       <w:r>
-        <w:t>1</w:t>
-      </w:r>
-      <w:r>
-        <w:t>9</w:t>
+        <w:t>19</w:t>
       </w:r>
       <w:r>
         <w:t xml:space="preserve"> Oct 2023 (1hr 1200)</w:t>

</xml_diff>